<commit_message>
modified some html text and css
</commit_message>
<xml_diff>
--- a/liturgi/Liturgi_Template.docx
+++ b/liturgi/Liturgi_Template.docx
@@ -172,46 +172,68 @@
           <w:lang w:val="en-US" w:eastAsia="zh-CN"/>
         </w:rPr>
         <w:drawing>
-          <wp:anchor distT="114300" distB="114300" distL="114300" distR="114300" simplePos="0" relativeHeight="251659264" behindDoc="0" locked="0" layoutInCell="1" hidden="0" allowOverlap="1" wp14:anchorId="1D85C31A" wp14:editId="53730DD0">
+          <wp:anchor distT="0" distB="0" distL="114300" distR="114300" simplePos="0" relativeHeight="251659264" behindDoc="0" locked="0" layoutInCell="1" allowOverlap="1" wp14:anchorId="02FFBFB9" wp14:editId="13B8FD12">
             <wp:simplePos x="0" y="0"/>
             <wp:positionH relativeFrom="column">
-              <wp:posOffset>3381375</wp:posOffset>
+              <wp:posOffset>2714625</wp:posOffset>
             </wp:positionH>
             <wp:positionV relativeFrom="paragraph">
-              <wp:posOffset>227965</wp:posOffset>
+              <wp:posOffset>140970</wp:posOffset>
             </wp:positionV>
-            <wp:extent cx="982980" cy="1135380"/>
-            <wp:effectExtent l="0" t="0" r="7620" b="7620"/>
-            <wp:wrapSquare wrapText="bothSides" distT="114300" distB="114300" distL="114300" distR="114300"/>
-            <wp:docPr id="8" name="image1.png" descr="Shape&#10;&#10;Description automatically generated with low confidence"/>
-            <wp:cNvGraphicFramePr/>
+            <wp:extent cx="1447800" cy="1234440"/>
+            <wp:effectExtent l="0" t="0" r="0" b="0"/>
+            <wp:wrapSquare wrapText="bothSides"/>
+            <wp:docPr id="613726961" name="Picture 1"/>
+            <wp:cNvGraphicFramePr>
+              <a:graphicFrameLocks xmlns:a="http://schemas.openxmlformats.org/drawingml/2006/main" noChangeAspect="1"/>
+            </wp:cNvGraphicFramePr>
             <a:graphic xmlns:a="http://schemas.openxmlformats.org/drawingml/2006/main">
               <a:graphicData uri="http://schemas.openxmlformats.org/drawingml/2006/picture">
                 <pic:pic xmlns:pic="http://schemas.openxmlformats.org/drawingml/2006/picture">
                   <pic:nvPicPr>
-                    <pic:cNvPr id="0" name="image1.png" descr="Shape&#10;&#10;Description automatically generated with low confidence"/>
-                    <pic:cNvPicPr preferRelativeResize="0"/>
+                    <pic:cNvPr id="0" name="Picture 1"/>
+                    <pic:cNvPicPr>
+                      <a:picLocks noChangeAspect="1" noChangeArrowheads="1"/>
+                    </pic:cNvPicPr>
                   </pic:nvPicPr>
-                  <pic:blipFill>
-                    <a:blip r:embed="rId9"/>
-                    <a:srcRect/>
-                    <a:stretch>
-                      <a:fillRect/>
-                    </a:stretch>
+                  <pic:blipFill rotWithShape="1">
+                    <a:blip r:embed="rId9" cstate="print">
+                      <a:extLst>
+                        <a:ext uri="{28A0092B-C50C-407E-A947-70E740481C1C}">
+                          <a14:useLocalDpi xmlns:a14="http://schemas.microsoft.com/office/drawing/2010/main" val="0"/>
+                        </a:ext>
+                      </a:extLst>
+                    </a:blip>
+                    <a:srcRect l="25154" r="14828"/>
+                    <a:stretch/>
                   </pic:blipFill>
-                  <pic:spPr>
+                  <pic:spPr bwMode="auto">
                     <a:xfrm>
                       <a:off x="0" y="0"/>
-                      <a:ext cx="982980" cy="1135380"/>
+                      <a:ext cx="1447800" cy="1234440"/>
                     </a:xfrm>
                     <a:prstGeom prst="rect">
                       <a:avLst/>
                     </a:prstGeom>
-                    <a:ln/>
+                    <a:noFill/>
+                    <a:ln>
+                      <a:noFill/>
+                    </a:ln>
+                    <a:extLst>
+                      <a:ext uri="{53640926-AAD7-44D8-BBD7-CCE9431645EC}">
+                        <a14:shadowObscured xmlns:a14="http://schemas.microsoft.com/office/drawing/2010/main"/>
+                      </a:ext>
+                    </a:extLst>
                   </pic:spPr>
                 </pic:pic>
               </a:graphicData>
             </a:graphic>
+            <wp14:sizeRelH relativeFrom="margin">
+              <wp14:pctWidth>0</wp14:pctWidth>
+            </wp14:sizeRelH>
+            <wp14:sizeRelV relativeFrom="margin">
+              <wp14:pctHeight>0</wp14:pctHeight>
+            </wp14:sizeRelV>
           </wp:anchor>
         </w:drawing>
       </w:r>
@@ -222,7 +244,7 @@
           <w:lang w:val="en-US" w:eastAsia="zh-CN"/>
         </w:rPr>
         <w:drawing>
-          <wp:anchor distT="114300" distB="114300" distL="114300" distR="114300" simplePos="0" relativeHeight="251658240" behindDoc="0" locked="0" layoutInCell="1" hidden="0" allowOverlap="1" wp14:anchorId="155D1306" wp14:editId="2EAF7E1C">
+          <wp:anchor distT="114300" distB="114300" distL="114300" distR="114300" simplePos="0" relativeHeight="251658240" behindDoc="0" locked="0" layoutInCell="1" hidden="0" allowOverlap="1" wp14:anchorId="155D1306" wp14:editId="01F9674C">
             <wp:simplePos x="0" y="0"/>
             <wp:positionH relativeFrom="column">
               <wp:posOffset>4</wp:posOffset>
@@ -919,6 +941,7 @@
           <w:lang w:val="en-ID"/>
         </w:rPr>
       </w:pPr>
+      <w:proofErr w:type="spellStart"/>
       <w:r>
         <w:rPr>
           <w:rFonts w:ascii="Segoe UI" w:eastAsia="SimSun" w:hAnsi="Segoe UI" w:cs="Segoe UI"/>
@@ -928,6 +951,7 @@
         </w:rPr>
         <w:t>Liturgos</w:t>
       </w:r>
+      <w:proofErr w:type="spellEnd"/>
       <w:r>
         <w:rPr>
           <w:rStyle w:val="SongTitleChar"/>
@@ -2400,7 +2424,175 @@
           <w:szCs w:val="24"/>
           <w:lang w:val="en-ID"/>
         </w:rPr>
-        <w:t>(instrumen mengiringi lagu sambil kantong persembahan diedarkan)</w:t>
+        <w:t>(</w:t>
+      </w:r>
+      <w:proofErr w:type="spellStart"/>
+      <w:r>
+        <w:rPr>
+          <w:rFonts w:ascii="Segoe UI" w:eastAsia="SimSun" w:hAnsi="Segoe UI" w:cs="Segoe UI"/>
+          <w:bCs/>
+          <w:i/>
+          <w:iCs/>
+          <w:szCs w:val="24"/>
+          <w:lang w:val="en-ID"/>
+        </w:rPr>
+        <w:t>instrumen</w:t>
+      </w:r>
+      <w:proofErr w:type="spellEnd"/>
+      <w:r>
+        <w:rPr>
+          <w:rFonts w:ascii="Segoe UI" w:eastAsia="SimSun" w:hAnsi="Segoe UI" w:cs="Segoe UI"/>
+          <w:bCs/>
+          <w:i/>
+          <w:iCs/>
+          <w:szCs w:val="24"/>
+          <w:lang w:val="en-ID"/>
+        </w:rPr>
+        <w:t xml:space="preserve"> </w:t>
+      </w:r>
+      <w:proofErr w:type="spellStart"/>
+      <w:r>
+        <w:rPr>
+          <w:rFonts w:ascii="Segoe UI" w:eastAsia="SimSun" w:hAnsi="Segoe UI" w:cs="Segoe UI"/>
+          <w:bCs/>
+          <w:i/>
+          <w:iCs/>
+          <w:szCs w:val="24"/>
+          <w:lang w:val="en-ID"/>
+        </w:rPr>
+        <w:t>mengiringi</w:t>
+      </w:r>
+      <w:proofErr w:type="spellEnd"/>
+      <w:r>
+        <w:rPr>
+          <w:rFonts w:ascii="Segoe UI" w:eastAsia="SimSun" w:hAnsi="Segoe UI" w:cs="Segoe UI"/>
+          <w:bCs/>
+          <w:i/>
+          <w:iCs/>
+          <w:szCs w:val="24"/>
+          <w:lang w:val="en-ID"/>
+        </w:rPr>
+        <w:t xml:space="preserve"> </w:t>
+      </w:r>
+      <w:proofErr w:type="spellStart"/>
+      <w:r>
+        <w:rPr>
+          <w:rFonts w:ascii="Segoe UI" w:eastAsia="SimSun" w:hAnsi="Segoe UI" w:cs="Segoe UI"/>
+          <w:bCs/>
+          <w:i/>
+          <w:iCs/>
+          <w:szCs w:val="24"/>
+          <w:lang w:val="en-ID"/>
+        </w:rPr>
+        <w:t>lagu</w:t>
+      </w:r>
+      <w:proofErr w:type="spellEnd"/>
+      <w:r>
+        <w:rPr>
+          <w:rFonts w:ascii="Segoe UI" w:eastAsia="SimSun" w:hAnsi="Segoe UI" w:cs="Segoe UI"/>
+          <w:bCs/>
+          <w:i/>
+          <w:iCs/>
+          <w:szCs w:val="24"/>
+          <w:lang w:val="en-ID"/>
+        </w:rPr>
+        <w:t xml:space="preserve"> </w:t>
+      </w:r>
+      <w:proofErr w:type="spellStart"/>
+      <w:r>
+        <w:rPr>
+          <w:rFonts w:ascii="Segoe UI" w:eastAsia="SimSun" w:hAnsi="Segoe UI" w:cs="Segoe UI"/>
+          <w:bCs/>
+          <w:i/>
+          <w:iCs/>
+          <w:szCs w:val="24"/>
+          <w:lang w:val="en-ID"/>
+        </w:rPr>
+        <w:t>sambil</w:t>
+      </w:r>
+      <w:proofErr w:type="spellEnd"/>
+      <w:r>
+        <w:rPr>
+          <w:rFonts w:ascii="Segoe UI" w:eastAsia="SimSun" w:hAnsi="Segoe UI" w:cs="Segoe UI"/>
+          <w:bCs/>
+          <w:i/>
+          <w:iCs/>
+          <w:szCs w:val="24"/>
+          <w:lang w:val="en-ID"/>
+        </w:rPr>
+        <w:t xml:space="preserve"> </w:t>
+      </w:r>
+      <w:proofErr w:type="spellStart"/>
+      <w:r>
+        <w:rPr>
+          <w:rFonts w:ascii="Segoe UI" w:eastAsia="SimSun" w:hAnsi="Segoe UI" w:cs="Segoe UI"/>
+          <w:bCs/>
+          <w:i/>
+          <w:iCs/>
+          <w:szCs w:val="24"/>
+          <w:lang w:val="en-ID"/>
+        </w:rPr>
+        <w:t>kantong</w:t>
+      </w:r>
+      <w:proofErr w:type="spellEnd"/>
+      <w:r>
+        <w:rPr>
+          <w:rFonts w:ascii="Segoe UI" w:eastAsia="SimSun" w:hAnsi="Segoe UI" w:cs="Segoe UI"/>
+          <w:bCs/>
+          <w:i/>
+          <w:iCs/>
+          <w:szCs w:val="24"/>
+          <w:lang w:val="en-ID"/>
+        </w:rPr>
+        <w:t xml:space="preserve"> </w:t>
+      </w:r>
+      <w:proofErr w:type="spellStart"/>
+      <w:r>
+        <w:rPr>
+          <w:rFonts w:ascii="Segoe UI" w:eastAsia="SimSun" w:hAnsi="Segoe UI" w:cs="Segoe UI"/>
+          <w:bCs/>
+          <w:i/>
+          <w:iCs/>
+          <w:szCs w:val="24"/>
+          <w:lang w:val="en-ID"/>
+        </w:rPr>
+        <w:t>persembahan</w:t>
+      </w:r>
+      <w:proofErr w:type="spellEnd"/>
+      <w:r>
+        <w:rPr>
+          <w:rFonts w:ascii="Segoe UI" w:eastAsia="SimSun" w:hAnsi="Segoe UI" w:cs="Segoe UI"/>
+          <w:bCs/>
+          <w:i/>
+          <w:iCs/>
+          <w:szCs w:val="24"/>
+          <w:lang w:val="en-ID"/>
+        </w:rPr>
+        <w:t xml:space="preserve"> </w:t>
+      </w:r>
+      <w:proofErr w:type="spellStart"/>
+      <w:r>
+        <w:rPr>
+          <w:rFonts w:ascii="Segoe UI" w:eastAsia="SimSun" w:hAnsi="Segoe UI" w:cs="Segoe UI"/>
+          <w:bCs/>
+          <w:i/>
+          <w:iCs/>
+          <w:szCs w:val="24"/>
+          <w:lang w:val="en-ID"/>
+        </w:rPr>
+        <w:t>diedarkan</w:t>
+      </w:r>
+      <w:proofErr w:type="spellEnd"/>
+      <w:r>
+        <w:rPr>
+          <w:rFonts w:ascii="Segoe UI" w:eastAsia="SimSun" w:hAnsi="Segoe UI" w:cs="Segoe UI"/>
+          <w:bCs/>
+          <w:i/>
+          <w:iCs/>
+          <w:szCs w:val="24"/>
+          <w:lang w:val="en-ID"/>
+        </w:rPr>
+        <w:t>)</w:t>
       </w:r>
     </w:p>
     <w:p>
@@ -2436,8 +2628,585 @@
           <w:szCs w:val="24"/>
           <w:lang w:val="en-ID"/>
         </w:rPr>
-        <w:t xml:space="preserve">(Saat kolektan hendak kembali ke depan, umat dipersilahkan berdiri oleh Penatua, kolektan membawa kantong persembahan, lalu maju ke depan altar. Selesai berdoa, Penatua turun dari mimbar dan mengambil </w:t>
-      </w:r>
+        <w:t xml:space="preserve">(Saat </w:t>
+      </w:r>
+      <w:proofErr w:type="spellStart"/>
+      <w:r>
+        <w:rPr>
+          <w:rFonts w:ascii="Segoe UI" w:eastAsia="SimSun" w:hAnsi="Segoe UI" w:cs="Segoe UI"/>
+          <w:bCs/>
+          <w:i/>
+          <w:iCs/>
+          <w:szCs w:val="24"/>
+          <w:lang w:val="en-ID"/>
+        </w:rPr>
+        <w:t>kolektan</w:t>
+      </w:r>
+      <w:proofErr w:type="spellEnd"/>
+      <w:r>
+        <w:rPr>
+          <w:rFonts w:ascii="Segoe UI" w:eastAsia="SimSun" w:hAnsi="Segoe UI" w:cs="Segoe UI"/>
+          <w:bCs/>
+          <w:i/>
+          <w:iCs/>
+          <w:szCs w:val="24"/>
+          <w:lang w:val="en-ID"/>
+        </w:rPr>
+        <w:t xml:space="preserve"> </w:t>
+      </w:r>
+      <w:proofErr w:type="spellStart"/>
+      <w:r>
+        <w:rPr>
+          <w:rFonts w:ascii="Segoe UI" w:eastAsia="SimSun" w:hAnsi="Segoe UI" w:cs="Segoe UI"/>
+          <w:bCs/>
+          <w:i/>
+          <w:iCs/>
+          <w:szCs w:val="24"/>
+          <w:lang w:val="en-ID"/>
+        </w:rPr>
+        <w:t>hendak</w:t>
+      </w:r>
+      <w:proofErr w:type="spellEnd"/>
+      <w:r>
+        <w:rPr>
+          <w:rFonts w:ascii="Segoe UI" w:eastAsia="SimSun" w:hAnsi="Segoe UI" w:cs="Segoe UI"/>
+          <w:bCs/>
+          <w:i/>
+          <w:iCs/>
+          <w:szCs w:val="24"/>
+          <w:lang w:val="en-ID"/>
+        </w:rPr>
+        <w:t xml:space="preserve"> </w:t>
+      </w:r>
+      <w:proofErr w:type="spellStart"/>
+      <w:r>
+        <w:rPr>
+          <w:rFonts w:ascii="Segoe UI" w:eastAsia="SimSun" w:hAnsi="Segoe UI" w:cs="Segoe UI"/>
+          <w:bCs/>
+          <w:i/>
+          <w:iCs/>
+          <w:szCs w:val="24"/>
+          <w:lang w:val="en-ID"/>
+        </w:rPr>
+        <w:t>kembali</w:t>
+      </w:r>
+      <w:proofErr w:type="spellEnd"/>
+      <w:r>
+        <w:rPr>
+          <w:rFonts w:ascii="Segoe UI" w:eastAsia="SimSun" w:hAnsi="Segoe UI" w:cs="Segoe UI"/>
+          <w:bCs/>
+          <w:i/>
+          <w:iCs/>
+          <w:szCs w:val="24"/>
+          <w:lang w:val="en-ID"/>
+        </w:rPr>
+        <w:t xml:space="preserve"> </w:t>
+      </w:r>
+      <w:proofErr w:type="spellStart"/>
+      <w:r>
+        <w:rPr>
+          <w:rFonts w:ascii="Segoe UI" w:eastAsia="SimSun" w:hAnsi="Segoe UI" w:cs="Segoe UI"/>
+          <w:bCs/>
+          <w:i/>
+          <w:iCs/>
+          <w:szCs w:val="24"/>
+          <w:lang w:val="en-ID"/>
+        </w:rPr>
+        <w:t>ke</w:t>
+      </w:r>
+      <w:proofErr w:type="spellEnd"/>
+      <w:r>
+        <w:rPr>
+          <w:rFonts w:ascii="Segoe UI" w:eastAsia="SimSun" w:hAnsi="Segoe UI" w:cs="Segoe UI"/>
+          <w:bCs/>
+          <w:i/>
+          <w:iCs/>
+          <w:szCs w:val="24"/>
+          <w:lang w:val="en-ID"/>
+        </w:rPr>
+        <w:t xml:space="preserve"> </w:t>
+      </w:r>
+      <w:proofErr w:type="spellStart"/>
+      <w:r>
+        <w:rPr>
+          <w:rFonts w:ascii="Segoe UI" w:eastAsia="SimSun" w:hAnsi="Segoe UI" w:cs="Segoe UI"/>
+          <w:bCs/>
+          <w:i/>
+          <w:iCs/>
+          <w:szCs w:val="24"/>
+          <w:lang w:val="en-ID"/>
+        </w:rPr>
+        <w:t>depan</w:t>
+      </w:r>
+      <w:proofErr w:type="spellEnd"/>
+      <w:r>
+        <w:rPr>
+          <w:rFonts w:ascii="Segoe UI" w:eastAsia="SimSun" w:hAnsi="Segoe UI" w:cs="Segoe UI"/>
+          <w:bCs/>
+          <w:i/>
+          <w:iCs/>
+          <w:szCs w:val="24"/>
+          <w:lang w:val="en-ID"/>
+        </w:rPr>
+        <w:t xml:space="preserve">, </w:t>
+      </w:r>
+      <w:proofErr w:type="spellStart"/>
+      <w:r>
+        <w:rPr>
+          <w:rFonts w:ascii="Segoe UI" w:eastAsia="SimSun" w:hAnsi="Segoe UI" w:cs="Segoe UI"/>
+          <w:bCs/>
+          <w:i/>
+          <w:iCs/>
+          <w:szCs w:val="24"/>
+          <w:lang w:val="en-ID"/>
+        </w:rPr>
+        <w:t>umat</w:t>
+      </w:r>
+      <w:proofErr w:type="spellEnd"/>
+      <w:r>
+        <w:rPr>
+          <w:rFonts w:ascii="Segoe UI" w:eastAsia="SimSun" w:hAnsi="Segoe UI" w:cs="Segoe UI"/>
+          <w:bCs/>
+          <w:i/>
+          <w:iCs/>
+          <w:szCs w:val="24"/>
+          <w:lang w:val="en-ID"/>
+        </w:rPr>
+        <w:t xml:space="preserve"> </w:t>
+      </w:r>
+      <w:proofErr w:type="spellStart"/>
+      <w:r>
+        <w:rPr>
+          <w:rFonts w:ascii="Segoe UI" w:eastAsia="SimSun" w:hAnsi="Segoe UI" w:cs="Segoe UI"/>
+          <w:bCs/>
+          <w:i/>
+          <w:iCs/>
+          <w:szCs w:val="24"/>
+          <w:lang w:val="en-ID"/>
+        </w:rPr>
+        <w:t>dipersilahkan</w:t>
+      </w:r>
+      <w:proofErr w:type="spellEnd"/>
+      <w:r>
+        <w:rPr>
+          <w:rFonts w:ascii="Segoe UI" w:eastAsia="SimSun" w:hAnsi="Segoe UI" w:cs="Segoe UI"/>
+          <w:bCs/>
+          <w:i/>
+          <w:iCs/>
+          <w:szCs w:val="24"/>
+          <w:lang w:val="en-ID"/>
+        </w:rPr>
+        <w:t xml:space="preserve"> </w:t>
+      </w:r>
+      <w:proofErr w:type="spellStart"/>
+      <w:r>
+        <w:rPr>
+          <w:rFonts w:ascii="Segoe UI" w:eastAsia="SimSun" w:hAnsi="Segoe UI" w:cs="Segoe UI"/>
+          <w:bCs/>
+          <w:i/>
+          <w:iCs/>
+          <w:szCs w:val="24"/>
+          <w:lang w:val="en-ID"/>
+        </w:rPr>
+        <w:t>berdiri</w:t>
+      </w:r>
+      <w:proofErr w:type="spellEnd"/>
+      <w:r>
+        <w:rPr>
+          <w:rFonts w:ascii="Segoe UI" w:eastAsia="SimSun" w:hAnsi="Segoe UI" w:cs="Segoe UI"/>
+          <w:bCs/>
+          <w:i/>
+          <w:iCs/>
+          <w:szCs w:val="24"/>
+          <w:lang w:val="en-ID"/>
+        </w:rPr>
+        <w:t xml:space="preserve"> oleh </w:t>
+      </w:r>
+      <w:proofErr w:type="spellStart"/>
+      <w:r>
+        <w:rPr>
+          <w:rFonts w:ascii="Segoe UI" w:eastAsia="SimSun" w:hAnsi="Segoe UI" w:cs="Segoe UI"/>
+          <w:bCs/>
+          <w:i/>
+          <w:iCs/>
+          <w:szCs w:val="24"/>
+          <w:lang w:val="en-ID"/>
+        </w:rPr>
+        <w:t>Penatua</w:t>
+      </w:r>
+      <w:proofErr w:type="spellEnd"/>
+      <w:r>
+        <w:rPr>
+          <w:rFonts w:ascii="Segoe UI" w:eastAsia="SimSun" w:hAnsi="Segoe UI" w:cs="Segoe UI"/>
+          <w:bCs/>
+          <w:i/>
+          <w:iCs/>
+          <w:szCs w:val="24"/>
+          <w:lang w:val="en-ID"/>
+        </w:rPr>
+        <w:t xml:space="preserve">, </w:t>
+      </w:r>
+      <w:proofErr w:type="spellStart"/>
+      <w:r>
+        <w:rPr>
+          <w:rFonts w:ascii="Segoe UI" w:eastAsia="SimSun" w:hAnsi="Segoe UI" w:cs="Segoe UI"/>
+          <w:bCs/>
+          <w:i/>
+          <w:iCs/>
+          <w:szCs w:val="24"/>
+          <w:lang w:val="en-ID"/>
+        </w:rPr>
+        <w:t>kolektan</w:t>
+      </w:r>
+      <w:proofErr w:type="spellEnd"/>
+      <w:r>
+        <w:rPr>
+          <w:rFonts w:ascii="Segoe UI" w:eastAsia="SimSun" w:hAnsi="Segoe UI" w:cs="Segoe UI"/>
+          <w:bCs/>
+          <w:i/>
+          <w:iCs/>
+          <w:szCs w:val="24"/>
+          <w:lang w:val="en-ID"/>
+        </w:rPr>
+        <w:t xml:space="preserve"> </w:t>
+      </w:r>
+      <w:proofErr w:type="spellStart"/>
+      <w:r>
+        <w:rPr>
+          <w:rFonts w:ascii="Segoe UI" w:eastAsia="SimSun" w:hAnsi="Segoe UI" w:cs="Segoe UI"/>
+          <w:bCs/>
+          <w:i/>
+          <w:iCs/>
+          <w:szCs w:val="24"/>
+          <w:lang w:val="en-ID"/>
+        </w:rPr>
+        <w:t>membawa</w:t>
+      </w:r>
+      <w:proofErr w:type="spellEnd"/>
+      <w:r>
+        <w:rPr>
+          <w:rFonts w:ascii="Segoe UI" w:eastAsia="SimSun" w:hAnsi="Segoe UI" w:cs="Segoe UI"/>
+          <w:bCs/>
+          <w:i/>
+          <w:iCs/>
+          <w:szCs w:val="24"/>
+          <w:lang w:val="en-ID"/>
+        </w:rPr>
+        <w:t xml:space="preserve"> </w:t>
+      </w:r>
+      <w:proofErr w:type="spellStart"/>
+      <w:r>
+        <w:rPr>
+          <w:rFonts w:ascii="Segoe UI" w:eastAsia="SimSun" w:hAnsi="Segoe UI" w:cs="Segoe UI"/>
+          <w:bCs/>
+          <w:i/>
+          <w:iCs/>
+          <w:szCs w:val="24"/>
+          <w:lang w:val="en-ID"/>
+        </w:rPr>
+        <w:t>kantong</w:t>
+      </w:r>
+      <w:proofErr w:type="spellEnd"/>
+      <w:r>
+        <w:rPr>
+          <w:rFonts w:ascii="Segoe UI" w:eastAsia="SimSun" w:hAnsi="Segoe UI" w:cs="Segoe UI"/>
+          <w:bCs/>
+          <w:i/>
+          <w:iCs/>
+          <w:szCs w:val="24"/>
+          <w:lang w:val="en-ID"/>
+        </w:rPr>
+        <w:t xml:space="preserve"> </w:t>
+      </w:r>
+      <w:proofErr w:type="spellStart"/>
+      <w:r>
+        <w:rPr>
+          <w:rFonts w:ascii="Segoe UI" w:eastAsia="SimSun" w:hAnsi="Segoe UI" w:cs="Segoe UI"/>
+          <w:bCs/>
+          <w:i/>
+          <w:iCs/>
+          <w:szCs w:val="24"/>
+          <w:lang w:val="en-ID"/>
+        </w:rPr>
+        <w:t>persembahan</w:t>
+      </w:r>
+      <w:proofErr w:type="spellEnd"/>
+      <w:r>
+        <w:rPr>
+          <w:rFonts w:ascii="Segoe UI" w:eastAsia="SimSun" w:hAnsi="Segoe UI" w:cs="Segoe UI"/>
+          <w:bCs/>
+          <w:i/>
+          <w:iCs/>
+          <w:szCs w:val="24"/>
+          <w:lang w:val="en-ID"/>
+        </w:rPr>
+        <w:t xml:space="preserve">, </w:t>
+      </w:r>
+      <w:proofErr w:type="spellStart"/>
+      <w:r>
+        <w:rPr>
+          <w:rFonts w:ascii="Segoe UI" w:eastAsia="SimSun" w:hAnsi="Segoe UI" w:cs="Segoe UI"/>
+          <w:bCs/>
+          <w:i/>
+          <w:iCs/>
+          <w:szCs w:val="24"/>
+          <w:lang w:val="en-ID"/>
+        </w:rPr>
+        <w:t>lalu</w:t>
+      </w:r>
+      <w:proofErr w:type="spellEnd"/>
+      <w:r>
+        <w:rPr>
+          <w:rFonts w:ascii="Segoe UI" w:eastAsia="SimSun" w:hAnsi="Segoe UI" w:cs="Segoe UI"/>
+          <w:bCs/>
+          <w:i/>
+          <w:iCs/>
+          <w:szCs w:val="24"/>
+          <w:lang w:val="en-ID"/>
+        </w:rPr>
+        <w:t xml:space="preserve"> </w:t>
+      </w:r>
+      <w:proofErr w:type="spellStart"/>
+      <w:r>
+        <w:rPr>
+          <w:rFonts w:ascii="Segoe UI" w:eastAsia="SimSun" w:hAnsi="Segoe UI" w:cs="Segoe UI"/>
+          <w:bCs/>
+          <w:i/>
+          <w:iCs/>
+          <w:szCs w:val="24"/>
+          <w:lang w:val="en-ID"/>
+        </w:rPr>
+        <w:t>maju</w:t>
+      </w:r>
+      <w:proofErr w:type="spellEnd"/>
+      <w:r>
+        <w:rPr>
+          <w:rFonts w:ascii="Segoe UI" w:eastAsia="SimSun" w:hAnsi="Segoe UI" w:cs="Segoe UI"/>
+          <w:bCs/>
+          <w:i/>
+          <w:iCs/>
+          <w:szCs w:val="24"/>
+          <w:lang w:val="en-ID"/>
+        </w:rPr>
+        <w:t xml:space="preserve"> </w:t>
+      </w:r>
+      <w:proofErr w:type="spellStart"/>
+      <w:r>
+        <w:rPr>
+          <w:rFonts w:ascii="Segoe UI" w:eastAsia="SimSun" w:hAnsi="Segoe UI" w:cs="Segoe UI"/>
+          <w:bCs/>
+          <w:i/>
+          <w:iCs/>
+          <w:szCs w:val="24"/>
+          <w:lang w:val="en-ID"/>
+        </w:rPr>
+        <w:t>ke</w:t>
+      </w:r>
+      <w:proofErr w:type="spellEnd"/>
+      <w:r>
+        <w:rPr>
+          <w:rFonts w:ascii="Segoe UI" w:eastAsia="SimSun" w:hAnsi="Segoe UI" w:cs="Segoe UI"/>
+          <w:bCs/>
+          <w:i/>
+          <w:iCs/>
+          <w:szCs w:val="24"/>
+          <w:lang w:val="en-ID"/>
+        </w:rPr>
+        <w:t xml:space="preserve"> </w:t>
+      </w:r>
+      <w:proofErr w:type="spellStart"/>
+      <w:r>
+        <w:rPr>
+          <w:rFonts w:ascii="Segoe UI" w:eastAsia="SimSun" w:hAnsi="Segoe UI" w:cs="Segoe UI"/>
+          <w:bCs/>
+          <w:i/>
+          <w:iCs/>
+          <w:szCs w:val="24"/>
+          <w:lang w:val="en-ID"/>
+        </w:rPr>
+        <w:t>depan</w:t>
+      </w:r>
+      <w:proofErr w:type="spellEnd"/>
+      <w:r>
+        <w:rPr>
+          <w:rFonts w:ascii="Segoe UI" w:eastAsia="SimSun" w:hAnsi="Segoe UI" w:cs="Segoe UI"/>
+          <w:bCs/>
+          <w:i/>
+          <w:iCs/>
+          <w:szCs w:val="24"/>
+          <w:lang w:val="en-ID"/>
+        </w:rPr>
+        <w:t xml:space="preserve"> altar. </w:t>
+      </w:r>
+      <w:proofErr w:type="spellStart"/>
+      <w:r>
+        <w:rPr>
+          <w:rFonts w:ascii="Segoe UI" w:eastAsia="SimSun" w:hAnsi="Segoe UI" w:cs="Segoe UI"/>
+          <w:bCs/>
+          <w:i/>
+          <w:iCs/>
+          <w:szCs w:val="24"/>
+          <w:lang w:val="en-ID"/>
+        </w:rPr>
+        <w:t>Selesai</w:t>
+      </w:r>
+      <w:proofErr w:type="spellEnd"/>
+      <w:r>
+        <w:rPr>
+          <w:rFonts w:ascii="Segoe UI" w:eastAsia="SimSun" w:hAnsi="Segoe UI" w:cs="Segoe UI"/>
+          <w:bCs/>
+          <w:i/>
+          <w:iCs/>
+          <w:szCs w:val="24"/>
+          <w:lang w:val="en-ID"/>
+        </w:rPr>
+        <w:t xml:space="preserve"> </w:t>
+      </w:r>
+      <w:proofErr w:type="spellStart"/>
+      <w:r>
+        <w:rPr>
+          <w:rFonts w:ascii="Segoe UI" w:eastAsia="SimSun" w:hAnsi="Segoe UI" w:cs="Segoe UI"/>
+          <w:bCs/>
+          <w:i/>
+          <w:iCs/>
+          <w:szCs w:val="24"/>
+          <w:lang w:val="en-ID"/>
+        </w:rPr>
+        <w:t>berdoa</w:t>
+      </w:r>
+      <w:proofErr w:type="spellEnd"/>
+      <w:r>
+        <w:rPr>
+          <w:rFonts w:ascii="Segoe UI" w:eastAsia="SimSun" w:hAnsi="Segoe UI" w:cs="Segoe UI"/>
+          <w:bCs/>
+          <w:i/>
+          <w:iCs/>
+          <w:szCs w:val="24"/>
+          <w:lang w:val="en-ID"/>
+        </w:rPr>
+        <w:t xml:space="preserve">, </w:t>
+      </w:r>
+      <w:proofErr w:type="spellStart"/>
+      <w:r>
+        <w:rPr>
+          <w:rFonts w:ascii="Segoe UI" w:eastAsia="SimSun" w:hAnsi="Segoe UI" w:cs="Segoe UI"/>
+          <w:bCs/>
+          <w:i/>
+          <w:iCs/>
+          <w:szCs w:val="24"/>
+          <w:lang w:val="en-ID"/>
+        </w:rPr>
+        <w:t>Penatua</w:t>
+      </w:r>
+      <w:proofErr w:type="spellEnd"/>
+      <w:r>
+        <w:rPr>
+          <w:rFonts w:ascii="Segoe UI" w:eastAsia="SimSun" w:hAnsi="Segoe UI" w:cs="Segoe UI"/>
+          <w:bCs/>
+          <w:i/>
+          <w:iCs/>
+          <w:szCs w:val="24"/>
+          <w:lang w:val="en-ID"/>
+        </w:rPr>
+        <w:t xml:space="preserve"> </w:t>
+      </w:r>
+      <w:proofErr w:type="spellStart"/>
+      <w:r>
+        <w:rPr>
+          <w:rFonts w:ascii="Segoe UI" w:eastAsia="SimSun" w:hAnsi="Segoe UI" w:cs="Segoe UI"/>
+          <w:bCs/>
+          <w:i/>
+          <w:iCs/>
+          <w:szCs w:val="24"/>
+          <w:lang w:val="en-ID"/>
+        </w:rPr>
+        <w:t>turun</w:t>
+      </w:r>
+      <w:proofErr w:type="spellEnd"/>
+      <w:r>
+        <w:rPr>
+          <w:rFonts w:ascii="Segoe UI" w:eastAsia="SimSun" w:hAnsi="Segoe UI" w:cs="Segoe UI"/>
+          <w:bCs/>
+          <w:i/>
+          <w:iCs/>
+          <w:szCs w:val="24"/>
+          <w:lang w:val="en-ID"/>
+        </w:rPr>
+        <w:t xml:space="preserve"> </w:t>
+      </w:r>
+      <w:proofErr w:type="spellStart"/>
+      <w:r>
+        <w:rPr>
+          <w:rFonts w:ascii="Segoe UI" w:eastAsia="SimSun" w:hAnsi="Segoe UI" w:cs="Segoe UI"/>
+          <w:bCs/>
+          <w:i/>
+          <w:iCs/>
+          <w:szCs w:val="24"/>
+          <w:lang w:val="en-ID"/>
+        </w:rPr>
+        <w:t>dari</w:t>
+      </w:r>
+      <w:proofErr w:type="spellEnd"/>
+      <w:r>
+        <w:rPr>
+          <w:rFonts w:ascii="Segoe UI" w:eastAsia="SimSun" w:hAnsi="Segoe UI" w:cs="Segoe UI"/>
+          <w:bCs/>
+          <w:i/>
+          <w:iCs/>
+          <w:szCs w:val="24"/>
+          <w:lang w:val="en-ID"/>
+        </w:rPr>
+        <w:t xml:space="preserve"> </w:t>
+      </w:r>
+      <w:proofErr w:type="spellStart"/>
+      <w:r>
+        <w:rPr>
+          <w:rFonts w:ascii="Segoe UI" w:eastAsia="SimSun" w:hAnsi="Segoe UI" w:cs="Segoe UI"/>
+          <w:bCs/>
+          <w:i/>
+          <w:iCs/>
+          <w:szCs w:val="24"/>
+          <w:lang w:val="en-ID"/>
+        </w:rPr>
+        <w:t>mimbar</w:t>
+      </w:r>
+      <w:proofErr w:type="spellEnd"/>
+      <w:r>
+        <w:rPr>
+          <w:rFonts w:ascii="Segoe UI" w:eastAsia="SimSun" w:hAnsi="Segoe UI" w:cs="Segoe UI"/>
+          <w:bCs/>
+          <w:i/>
+          <w:iCs/>
+          <w:szCs w:val="24"/>
+          <w:lang w:val="en-ID"/>
+        </w:rPr>
+        <w:t xml:space="preserve"> dan </w:t>
+      </w:r>
+      <w:proofErr w:type="spellStart"/>
+      <w:r>
+        <w:rPr>
+          <w:rFonts w:ascii="Segoe UI" w:eastAsia="SimSun" w:hAnsi="Segoe UI" w:cs="Segoe UI"/>
+          <w:bCs/>
+          <w:i/>
+          <w:iCs/>
+          <w:szCs w:val="24"/>
+          <w:lang w:val="en-ID"/>
+        </w:rPr>
+        <w:t>mengambil</w:t>
+      </w:r>
+      <w:proofErr w:type="spellEnd"/>
+      <w:r>
+        <w:rPr>
+          <w:rFonts w:ascii="Segoe UI" w:eastAsia="SimSun" w:hAnsi="Segoe UI" w:cs="Segoe UI"/>
+          <w:bCs/>
+          <w:i/>
+          <w:iCs/>
+          <w:szCs w:val="24"/>
+          <w:lang w:val="en-ID"/>
+        </w:rPr>
+        <w:t xml:space="preserve"> </w:t>
+      </w:r>
+      <w:proofErr w:type="spellStart"/>
       <w:r>
         <w:rPr>
           <w:rFonts w:ascii="Segoe UI" w:eastAsia="SimSun" w:hAnsi="Segoe UI" w:cs="Segoe UI"/>
@@ -2448,7 +3217,235 @@
           <w:lang w:val="en-ID"/>
         </w:rPr>
         <w:lastRenderedPageBreak/>
-        <w:t>kantong persembahan dari para kolektan dan meletakkannya di atas altar. Penatua kembali naik ke mimbar.)</w:t>
+        <w:t>kantong</w:t>
+      </w:r>
+      <w:proofErr w:type="spellEnd"/>
+      <w:r>
+        <w:rPr>
+          <w:rFonts w:ascii="Segoe UI" w:eastAsia="SimSun" w:hAnsi="Segoe UI" w:cs="Segoe UI"/>
+          <w:bCs/>
+          <w:i/>
+          <w:iCs/>
+          <w:szCs w:val="24"/>
+          <w:lang w:val="en-ID"/>
+        </w:rPr>
+        <w:t xml:space="preserve"> </w:t>
+      </w:r>
+      <w:proofErr w:type="spellStart"/>
+      <w:r>
+        <w:rPr>
+          <w:rFonts w:ascii="Segoe UI" w:eastAsia="SimSun" w:hAnsi="Segoe UI" w:cs="Segoe UI"/>
+          <w:bCs/>
+          <w:i/>
+          <w:iCs/>
+          <w:szCs w:val="24"/>
+          <w:lang w:val="en-ID"/>
+        </w:rPr>
+        <w:t>persembahan</w:t>
+      </w:r>
+      <w:proofErr w:type="spellEnd"/>
+      <w:r>
+        <w:rPr>
+          <w:rFonts w:ascii="Segoe UI" w:eastAsia="SimSun" w:hAnsi="Segoe UI" w:cs="Segoe UI"/>
+          <w:bCs/>
+          <w:i/>
+          <w:iCs/>
+          <w:szCs w:val="24"/>
+          <w:lang w:val="en-ID"/>
+        </w:rPr>
+        <w:t xml:space="preserve"> </w:t>
+      </w:r>
+      <w:proofErr w:type="spellStart"/>
+      <w:r>
+        <w:rPr>
+          <w:rFonts w:ascii="Segoe UI" w:eastAsia="SimSun" w:hAnsi="Segoe UI" w:cs="Segoe UI"/>
+          <w:bCs/>
+          <w:i/>
+          <w:iCs/>
+          <w:szCs w:val="24"/>
+          <w:lang w:val="en-ID"/>
+        </w:rPr>
+        <w:t>dari</w:t>
+      </w:r>
+      <w:proofErr w:type="spellEnd"/>
+      <w:r>
+        <w:rPr>
+          <w:rFonts w:ascii="Segoe UI" w:eastAsia="SimSun" w:hAnsi="Segoe UI" w:cs="Segoe UI"/>
+          <w:bCs/>
+          <w:i/>
+          <w:iCs/>
+          <w:szCs w:val="24"/>
+          <w:lang w:val="en-ID"/>
+        </w:rPr>
+        <w:t xml:space="preserve"> para </w:t>
+      </w:r>
+      <w:proofErr w:type="spellStart"/>
+      <w:r>
+        <w:rPr>
+          <w:rFonts w:ascii="Segoe UI" w:eastAsia="SimSun" w:hAnsi="Segoe UI" w:cs="Segoe UI"/>
+          <w:bCs/>
+          <w:i/>
+          <w:iCs/>
+          <w:szCs w:val="24"/>
+          <w:lang w:val="en-ID"/>
+        </w:rPr>
+        <w:t>kolektan</w:t>
+      </w:r>
+      <w:proofErr w:type="spellEnd"/>
+      <w:r>
+        <w:rPr>
+          <w:rFonts w:ascii="Segoe UI" w:eastAsia="SimSun" w:hAnsi="Segoe UI" w:cs="Segoe UI"/>
+          <w:bCs/>
+          <w:i/>
+          <w:iCs/>
+          <w:szCs w:val="24"/>
+          <w:lang w:val="en-ID"/>
+        </w:rPr>
+        <w:t xml:space="preserve"> dan </w:t>
+      </w:r>
+      <w:proofErr w:type="spellStart"/>
+      <w:r>
+        <w:rPr>
+          <w:rFonts w:ascii="Segoe UI" w:eastAsia="SimSun" w:hAnsi="Segoe UI" w:cs="Segoe UI"/>
+          <w:bCs/>
+          <w:i/>
+          <w:iCs/>
+          <w:szCs w:val="24"/>
+          <w:lang w:val="en-ID"/>
+        </w:rPr>
+        <w:t>meletakkannya</w:t>
+      </w:r>
+      <w:proofErr w:type="spellEnd"/>
+      <w:r>
+        <w:rPr>
+          <w:rFonts w:ascii="Segoe UI" w:eastAsia="SimSun" w:hAnsi="Segoe UI" w:cs="Segoe UI"/>
+          <w:bCs/>
+          <w:i/>
+          <w:iCs/>
+          <w:szCs w:val="24"/>
+          <w:lang w:val="en-ID"/>
+        </w:rPr>
+        <w:t xml:space="preserve"> di </w:t>
+      </w:r>
+      <w:proofErr w:type="spellStart"/>
+      <w:r>
+        <w:rPr>
+          <w:rFonts w:ascii="Segoe UI" w:eastAsia="SimSun" w:hAnsi="Segoe UI" w:cs="Segoe UI"/>
+          <w:bCs/>
+          <w:i/>
+          <w:iCs/>
+          <w:szCs w:val="24"/>
+          <w:lang w:val="en-ID"/>
+        </w:rPr>
+        <w:t>atas</w:t>
+      </w:r>
+      <w:proofErr w:type="spellEnd"/>
+      <w:r>
+        <w:rPr>
+          <w:rFonts w:ascii="Segoe UI" w:eastAsia="SimSun" w:hAnsi="Segoe UI" w:cs="Segoe UI"/>
+          <w:bCs/>
+          <w:i/>
+          <w:iCs/>
+          <w:szCs w:val="24"/>
+          <w:lang w:val="en-ID"/>
+        </w:rPr>
+        <w:t xml:space="preserve"> altar. </w:t>
+      </w:r>
+      <w:proofErr w:type="spellStart"/>
+      <w:r>
+        <w:rPr>
+          <w:rFonts w:ascii="Segoe UI" w:eastAsia="SimSun" w:hAnsi="Segoe UI" w:cs="Segoe UI"/>
+          <w:bCs/>
+          <w:i/>
+          <w:iCs/>
+          <w:szCs w:val="24"/>
+          <w:lang w:val="en-ID"/>
+        </w:rPr>
+        <w:t>Penatua</w:t>
+      </w:r>
+      <w:proofErr w:type="spellEnd"/>
+      <w:r>
+        <w:rPr>
+          <w:rFonts w:ascii="Segoe UI" w:eastAsia="SimSun" w:hAnsi="Segoe UI" w:cs="Segoe UI"/>
+          <w:bCs/>
+          <w:i/>
+          <w:iCs/>
+          <w:szCs w:val="24"/>
+          <w:lang w:val="en-ID"/>
+        </w:rPr>
+        <w:t xml:space="preserve"> </w:t>
+      </w:r>
+      <w:proofErr w:type="spellStart"/>
+      <w:r>
+        <w:rPr>
+          <w:rFonts w:ascii="Segoe UI" w:eastAsia="SimSun" w:hAnsi="Segoe UI" w:cs="Segoe UI"/>
+          <w:bCs/>
+          <w:i/>
+          <w:iCs/>
+          <w:szCs w:val="24"/>
+          <w:lang w:val="en-ID"/>
+        </w:rPr>
+        <w:t>kembali</w:t>
+      </w:r>
+      <w:proofErr w:type="spellEnd"/>
+      <w:r>
+        <w:rPr>
+          <w:rFonts w:ascii="Segoe UI" w:eastAsia="SimSun" w:hAnsi="Segoe UI" w:cs="Segoe UI"/>
+          <w:bCs/>
+          <w:i/>
+          <w:iCs/>
+          <w:szCs w:val="24"/>
+          <w:lang w:val="en-ID"/>
+        </w:rPr>
+        <w:t xml:space="preserve"> naik </w:t>
+      </w:r>
+      <w:proofErr w:type="spellStart"/>
+      <w:r>
+        <w:rPr>
+          <w:rFonts w:ascii="Segoe UI" w:eastAsia="SimSun" w:hAnsi="Segoe UI" w:cs="Segoe UI"/>
+          <w:bCs/>
+          <w:i/>
+          <w:iCs/>
+          <w:szCs w:val="24"/>
+          <w:lang w:val="en-ID"/>
+        </w:rPr>
+        <w:t>ke</w:t>
+      </w:r>
+      <w:proofErr w:type="spellEnd"/>
+      <w:r>
+        <w:rPr>
+          <w:rFonts w:ascii="Segoe UI" w:eastAsia="SimSun" w:hAnsi="Segoe UI" w:cs="Segoe UI"/>
+          <w:bCs/>
+          <w:i/>
+          <w:iCs/>
+          <w:szCs w:val="24"/>
+          <w:lang w:val="en-ID"/>
+        </w:rPr>
+        <w:t xml:space="preserve"> </w:t>
+      </w:r>
+      <w:proofErr w:type="spellStart"/>
+      <w:r>
+        <w:rPr>
+          <w:rFonts w:ascii="Segoe UI" w:eastAsia="SimSun" w:hAnsi="Segoe UI" w:cs="Segoe UI"/>
+          <w:bCs/>
+          <w:i/>
+          <w:iCs/>
+          <w:szCs w:val="24"/>
+          <w:lang w:val="en-ID"/>
+        </w:rPr>
+        <w:t>mimbar</w:t>
+      </w:r>
+      <w:proofErr w:type="spellEnd"/>
+      <w:r>
+        <w:rPr>
+          <w:rFonts w:ascii="Segoe UI" w:eastAsia="SimSun" w:hAnsi="Segoe UI" w:cs="Segoe UI"/>
+          <w:bCs/>
+          <w:i/>
+          <w:iCs/>
+          <w:szCs w:val="24"/>
+          <w:lang w:val="en-ID"/>
+        </w:rPr>
+        <w:t>.)</w:t>
       </w:r>
     </w:p>
     <w:p>
@@ -2510,7 +3507,31 @@
           <w:u w:val="single"/>
           <w:lang w:val="en-ID" w:eastAsia="zh-CN"/>
         </w:rPr>
-        <w:t>(Berdiri)</w:t>
+        <w:t>(</w:t>
+      </w:r>
+      <w:proofErr w:type="spellStart"/>
+      <w:r>
+        <w:rPr>
+          <w:rFonts w:ascii="Segoe UI" w:eastAsia="SimSun" w:hAnsi="Segoe UI" w:cs="Segoe UI"/>
+          <w:b/>
+          <w:i/>
+          <w:sz w:val="24"/>
+          <w:u w:val="single"/>
+          <w:lang w:val="en-ID" w:eastAsia="zh-CN"/>
+        </w:rPr>
+        <w:t>Berdiri</w:t>
+      </w:r>
+      <w:proofErr w:type="spellEnd"/>
+      <w:r>
+        <w:rPr>
+          <w:rFonts w:ascii="Segoe UI" w:eastAsia="SimSun" w:hAnsi="Segoe UI" w:cs="Segoe UI"/>
+          <w:b/>
+          <w:i/>
+          <w:sz w:val="24"/>
+          <w:u w:val="single"/>
+          <w:lang w:val="en-ID" w:eastAsia="zh-CN"/>
+        </w:rPr>
+        <w:t>)</w:t>
       </w:r>
     </w:p>
     <w:p>
@@ -5219,28 +6240,28 @@
 </file>
 
 <file path=customXml/item1.xml><?xml version="1.0" encoding="utf-8"?>
-<b:Sources xmlns:b="http://schemas.openxmlformats.org/officeDocument/2006/bibliography" xmlns="http://schemas.openxmlformats.org/officeDocument/2006/bibliography" SelectedStyle="\APASixthEditionOfficeOnline.xsl" StyleName="APA" Version="6"/>
-</file>
-
-<file path=customXml/item2.xml><?xml version="1.0" encoding="utf-8"?>
 <go:gDocsCustomXmlDataStorage xmlns:go="http://customooxmlschemas.google.com/" xmlns:r="http://schemas.openxmlformats.org/officeDocument/2006/relationships" uri="GoogleDocsCustomDataVersion2">
   <go:docsCustomData xmlns:go="http://customooxmlschemas.google.com/" roundtripDataSignature="AMtx7mgTRbF8L9YaVljUpBPrJes3RvJ8hg==">CgMxLjAyCGguZ2pkZ3hzMgloLjN6bnlzaDcyCWguMzBqMHpsbDIJaC4xZm9iOXRlOAByITFDUmJjYjZOaWZESXQ5TnVlZGVOY0I0ZWJGOU1hVkNSMw==</go:docsCustomData>
 </go:gDocsCustomXmlDataStorage>
 </file>
 
-<file path=customXml/itemProps1.xml><?xml version="1.0" encoding="utf-8"?>
-<ds:datastoreItem xmlns:ds="http://schemas.openxmlformats.org/officeDocument/2006/customXml" ds:itemID="{2B37F0B8-C1CF-4B2C-8C96-5847920CDFC2}">
-  <ds:schemaRefs>
-    <ds:schemaRef ds:uri="http://schemas.openxmlformats.org/officeDocument/2006/bibliography"/>
-  </ds:schemaRefs>
-</ds:datastoreItem>
+<file path=customXml/item2.xml><?xml version="1.0" encoding="utf-8"?>
+<b:Sources xmlns:b="http://schemas.openxmlformats.org/officeDocument/2006/bibliography" xmlns="http://schemas.openxmlformats.org/officeDocument/2006/bibliography" SelectedStyle="\APASixthEditionOfficeOnline.xsl" StyleName="APA" Version="6"/>
 </file>
 
-<file path=customXml/itemProps2.xml><?xml version="1.0" encoding="utf-8"?>
+<file path=customXml/itemProps1.xml><?xml version="1.0" encoding="utf-8"?>
 <ds:datastoreItem xmlns:ds="http://schemas.openxmlformats.org/officeDocument/2006/customXml" ds:itemID="{11111111-1234-1234-1234-123412341234}">
   <ds:schemaRefs>
     <ds:schemaRef ds:uri="http://customooxmlschemas.google.com/"/>
     <ds:schemaRef ds:uri="http://schemas.openxmlformats.org/officeDocument/2006/relationships"/>
   </ds:schemaRefs>
 </ds:datastoreItem>
+</file>
+
+<file path=customXml/itemProps2.xml><?xml version="1.0" encoding="utf-8"?>
+<ds:datastoreItem xmlns:ds="http://schemas.openxmlformats.org/officeDocument/2006/customXml" ds:itemID="{2B37F0B8-C1CF-4B2C-8C96-5847920CDFC2}">
+  <ds:schemaRefs>
+    <ds:schemaRef ds:uri="http://schemas.openxmlformats.org/officeDocument/2006/bibliography"/>
+  </ds:schemaRefs>
+</ds:datastoreItem>
 </file>
</xml_diff>